<commit_message>
* Wind Turbine domain use case for WP2 (DSL-tao) and WP4 (Offline Collaboration) integration
 - User roles and access rules descriptions fixed
</commit_message>
<xml_diff>
--- a/UserRoles&AccessRules/WP2-WP4 Integration. User roles, access rules and fragmentation (2015-10-30).docx
+++ b/UserRoles&AccessRules/WP2-WP4 Integration. User roles, access rules and fragmentation (2015-10-30).docx
@@ -1030,22 +1030,6 @@
           <w:color w:val="C00000"/>
           <w:lang w:val="en-US"/>
         </w:rPr>
-        <w:t xml:space="preserve"> and </w:t>
-      </w:r>
-      <w:proofErr w:type="spellStart"/>
-      <w:r>
-        <w:rPr>
-          <w:color w:val="C00000"/>
-          <w:lang w:val="en-US"/>
-        </w:rPr>
-        <w:t>SystemParam</w:t>
-      </w:r>
-      <w:proofErr w:type="spellEnd"/>
-      <w:r>
-        <w:rPr>
-          <w:color w:val="C00000"/>
-          <w:lang w:val="en-US"/>
-        </w:rPr>
         <w:t xml:space="preserve"> items </w:t>
       </w:r>
     </w:p>
@@ -1057,218 +1041,32 @@
           <w:numId w:val="1"/>
         </w:numPr>
         <w:rPr>
-          <w:lang w:val="en-US"/>
-        </w:rPr>
-      </w:pPr>
-      <w:r>
-        <w:rPr>
-          <w:lang w:val="en-US"/>
-        </w:rPr>
-        <w:t xml:space="preserve">The difference </w:t>
-      </w:r>
-      <w:r>
-        <w:rPr>
-          <w:lang w:val="en-US"/>
-        </w:rPr>
-        <w:t xml:space="preserve">of </w:t>
-      </w:r>
-      <w:r>
-        <w:rPr>
-          <w:b/>
-          <w:i/>
-          <w:lang w:val="en-US"/>
-        </w:rPr>
-        <w:t>WT Manager</w:t>
-      </w:r>
-      <w:r>
-        <w:rPr>
-          <w:lang w:val="en-US"/>
-        </w:rPr>
-        <w:t xml:space="preserve"> </w:t>
-      </w:r>
-      <w:proofErr w:type="gramStart"/>
-      <w:r>
-        <w:rPr>
-          <w:lang w:val="en-US"/>
-        </w:rPr>
-        <w:t>role</w:t>
-      </w:r>
-      <w:proofErr w:type="gramEnd"/>
-      <w:r>
-        <w:rPr>
-          <w:lang w:val="en-US"/>
-        </w:rPr>
-        <w:t xml:space="preserve"> </w:t>
-      </w:r>
-      <w:r>
-        <w:rPr>
-          <w:lang w:val="en-US"/>
-        </w:rPr>
-        <w:t xml:space="preserve">compared to </w:t>
-      </w:r>
-      <w:r>
-        <w:rPr>
-          <w:b/>
-          <w:i/>
-          <w:lang w:val="en-US"/>
-        </w:rPr>
-        <w:t>WT Owner</w:t>
-      </w:r>
-      <w:r>
-        <w:rPr>
-          <w:lang w:val="en-US"/>
-        </w:rPr>
-        <w:t xml:space="preserve"> role is that the latter can </w:t>
-      </w:r>
-      <w:r>
-        <w:rPr>
-          <w:lang w:val="en-US"/>
-        </w:rPr>
-        <w:t xml:space="preserve">add or remove </w:t>
-      </w:r>
-      <w:proofErr w:type="spellStart"/>
-      <w:r>
-        <w:rPr>
-          <w:lang w:val="en-US"/>
-        </w:rPr>
-        <w:t>SystemInput</w:t>
-      </w:r>
-      <w:proofErr w:type="spellEnd"/>
-      <w:r>
-        <w:rPr>
-          <w:lang w:val="en-US"/>
-        </w:rPr>
-        <w:t xml:space="preserve"> and </w:t>
-      </w:r>
-      <w:proofErr w:type="spellStart"/>
-      <w:r>
-        <w:rPr>
-          <w:lang w:val="en-US"/>
-        </w:rPr>
-        <w:t>SystemOutput</w:t>
-      </w:r>
-      <w:proofErr w:type="spellEnd"/>
-      <w:r>
-        <w:rPr>
-          <w:lang w:val="en-US"/>
-        </w:rPr>
-        <w:t xml:space="preserve"> items</w:t>
-      </w:r>
-      <w:r>
-        <w:rPr>
-          <w:lang w:val="en-US"/>
-        </w:rPr>
-        <w:t xml:space="preserve"> as well as modify them</w:t>
-      </w:r>
-      <w:r>
-        <w:rPr>
-          <w:lang w:val="en-US"/>
-        </w:rPr>
-        <w:t xml:space="preserve">, while the </w:t>
-      </w:r>
-      <w:r>
-        <w:rPr>
-          <w:lang w:val="en-US"/>
-        </w:rPr>
-        <w:t>first on</w:t>
-      </w:r>
-      <w:r>
-        <w:rPr>
-          <w:lang w:val="en-US"/>
-        </w:rPr>
-        <w:t>e</w:t>
-      </w:r>
-      <w:r>
-        <w:rPr>
-          <w:b/>
-          <w:i/>
-          <w:lang w:val="en-US"/>
-        </w:rPr>
-        <w:t xml:space="preserve"> </w:t>
-      </w:r>
-      <w:r>
-        <w:rPr>
-          <w:lang w:val="en-US"/>
-        </w:rPr>
-        <w:t xml:space="preserve">can only </w:t>
-      </w:r>
-      <w:r>
-        <w:rPr>
-          <w:lang w:val="en-US"/>
-        </w:rPr>
-        <w:t xml:space="preserve">view them and reference them from WTC items. </w:t>
-      </w:r>
-      <w:r>
-        <w:rPr>
-          <w:lang w:val="en-US"/>
-        </w:rPr>
-        <w:t xml:space="preserve">So, </w:t>
-      </w:r>
-      <w:proofErr w:type="spellStart"/>
-      <w:r>
-        <w:rPr>
-          <w:lang w:val="en-US"/>
-        </w:rPr>
-        <w:t>SystemInput</w:t>
-      </w:r>
-      <w:proofErr w:type="spellEnd"/>
-      <w:r>
-        <w:rPr>
-          <w:lang w:val="en-US"/>
-        </w:rPr>
-        <w:t xml:space="preserve"> and </w:t>
-      </w:r>
-      <w:proofErr w:type="spellStart"/>
-      <w:r>
-        <w:rPr>
-          <w:lang w:val="en-US"/>
-        </w:rPr>
-        <w:t>SystemOutput</w:t>
-      </w:r>
-      <w:proofErr w:type="spellEnd"/>
-      <w:r>
-        <w:rPr>
-          <w:lang w:val="en-US"/>
-        </w:rPr>
-        <w:t xml:space="preserve"> items are read only items for a </w:t>
-      </w:r>
-      <w:r>
-        <w:rPr>
-          <w:b/>
-          <w:i/>
-          <w:lang w:val="en-US"/>
-        </w:rPr>
-        <w:t>WT manager</w:t>
-      </w:r>
-      <w:r>
-        <w:rPr>
-          <w:lang w:val="en-US"/>
-        </w:rPr>
-        <w:t xml:space="preserve">. </w:t>
-      </w:r>
-    </w:p>
-    <w:p>
-      <w:pPr>
-        <w:rPr>
-          <w:lang w:val="en-US"/>
-        </w:rPr>
-      </w:pPr>
-      <w:r>
-        <w:rPr>
-          <w:b/>
-          <w:i/>
-          <w:u w:val="single"/>
-          <w:lang w:val="en-US"/>
-        </w:rPr>
-        <w:t>User4</w:t>
-      </w:r>
-      <w:r>
-        <w:rPr>
-          <w:b/>
-          <w:i/>
-          <w:lang w:val="en-US"/>
-        </w:rPr>
-        <w:t>: Subsystem manager</w:t>
+          <w:color w:val="C00000"/>
+          <w:lang w:val="en-US"/>
+        </w:rPr>
+      </w:pPr>
+      <w:r>
+        <w:rPr>
+          <w:color w:val="C00000"/>
+          <w:lang w:val="en-US"/>
+        </w:rPr>
+        <w:t xml:space="preserve">Can and </w:t>
+      </w:r>
+      <w:proofErr w:type="spellStart"/>
+      <w:r>
+        <w:rPr>
+          <w:color w:val="C00000"/>
+          <w:lang w:val="en-US"/>
+        </w:rPr>
+        <w:t>SystemParam</w:t>
+      </w:r>
+      <w:proofErr w:type="spellEnd"/>
+      <w:r>
+        <w:rPr>
+          <w:color w:val="C00000"/>
+          <w:lang w:val="en-US"/>
+        </w:rPr>
+        <w:t xml:space="preserve"> items and set values to all its attributes</w:t>
       </w:r>
     </w:p>
     <w:p>
@@ -1286,33 +1084,226 @@
         <w:rPr>
           <w:lang w:val="en-US"/>
         </w:rPr>
-        <w:t xml:space="preserve">Can only edit </w:t>
-      </w:r>
-      <w:r>
-        <w:rPr>
-          <w:lang w:val="en-US"/>
-        </w:rPr>
-        <w:t xml:space="preserve">the content of a </w:t>
-      </w:r>
-      <w:proofErr w:type="spellStart"/>
-      <w:r>
-        <w:rPr>
-          <w:lang w:val="en-US"/>
-        </w:rPr>
-        <w:t>MainSubsystem</w:t>
-      </w:r>
-      <w:proofErr w:type="spellEnd"/>
+        <w:t xml:space="preserve">The difference </w:t>
+      </w:r>
+      <w:r>
+        <w:rPr>
+          <w:lang w:val="en-US"/>
+        </w:rPr>
+        <w:t xml:space="preserve">of </w:t>
+      </w:r>
+      <w:r>
+        <w:rPr>
+          <w:b/>
+          <w:i/>
+          <w:lang w:val="en-US"/>
+        </w:rPr>
+        <w:t>WT Manager</w:t>
+      </w:r>
       <w:r>
         <w:rPr>
           <w:lang w:val="en-US"/>
         </w:rPr>
         <w:t xml:space="preserve"> </w:t>
       </w:r>
-      <w:r>
-        <w:rPr>
-          <w:lang w:val="en-US"/>
-        </w:rPr>
-        <w:t>item</w:t>
+      <w:proofErr w:type="gramStart"/>
+      <w:r>
+        <w:rPr>
+          <w:lang w:val="en-US"/>
+        </w:rPr>
+        <w:t>role</w:t>
+      </w:r>
+      <w:proofErr w:type="gramEnd"/>
+      <w:r>
+        <w:rPr>
+          <w:lang w:val="en-US"/>
+        </w:rPr>
+        <w:t xml:space="preserve"> </w:t>
+      </w:r>
+      <w:r>
+        <w:rPr>
+          <w:lang w:val="en-US"/>
+        </w:rPr>
+        <w:t xml:space="preserve">compared to </w:t>
+      </w:r>
+      <w:r>
+        <w:rPr>
+          <w:b/>
+          <w:i/>
+          <w:lang w:val="en-US"/>
+        </w:rPr>
+        <w:t xml:space="preserve">WT </w:t>
+      </w:r>
+      <w:r>
+        <w:rPr>
+          <w:b/>
+          <w:i/>
+          <w:color w:val="C00000"/>
+          <w:lang w:val="en-US"/>
+        </w:rPr>
+        <w:t>Principal Engineer</w:t>
+      </w:r>
+      <w:r>
+        <w:rPr>
+          <w:lang w:val="en-US"/>
+        </w:rPr>
+        <w:t xml:space="preserve"> </w:t>
+      </w:r>
+      <w:r>
+        <w:rPr>
+          <w:lang w:val="en-US"/>
+        </w:rPr>
+        <w:t xml:space="preserve">role is that the latter can </w:t>
+      </w:r>
+      <w:r>
+        <w:rPr>
+          <w:lang w:val="en-US"/>
+        </w:rPr>
+        <w:t xml:space="preserve">add or remove </w:t>
+      </w:r>
+      <w:proofErr w:type="spellStart"/>
+      <w:r>
+        <w:rPr>
+          <w:lang w:val="en-US"/>
+        </w:rPr>
+        <w:t>SystemInput</w:t>
+      </w:r>
+      <w:proofErr w:type="spellEnd"/>
+      <w:r>
+        <w:rPr>
+          <w:lang w:val="en-US"/>
+        </w:rPr>
+        <w:t xml:space="preserve"> and </w:t>
+      </w:r>
+      <w:proofErr w:type="spellStart"/>
+      <w:r>
+        <w:rPr>
+          <w:lang w:val="en-US"/>
+        </w:rPr>
+        <w:t>SystemOutput</w:t>
+      </w:r>
+      <w:proofErr w:type="spellEnd"/>
+      <w:r>
+        <w:rPr>
+          <w:lang w:val="en-US"/>
+        </w:rPr>
+        <w:t xml:space="preserve"> items</w:t>
+      </w:r>
+      <w:r>
+        <w:rPr>
+          <w:lang w:val="en-US"/>
+        </w:rPr>
+        <w:t xml:space="preserve"> as well as modify them</w:t>
+      </w:r>
+      <w:r>
+        <w:rPr>
+          <w:lang w:val="en-US"/>
+        </w:rPr>
+        <w:t xml:space="preserve">, while the </w:t>
+      </w:r>
+      <w:r>
+        <w:rPr>
+          <w:lang w:val="en-US"/>
+        </w:rPr>
+        <w:t>first on</w:t>
+      </w:r>
+      <w:r>
+        <w:rPr>
+          <w:lang w:val="en-US"/>
+        </w:rPr>
+        <w:t>e</w:t>
+      </w:r>
+      <w:r>
+        <w:rPr>
+          <w:b/>
+          <w:i/>
+          <w:lang w:val="en-US"/>
+        </w:rPr>
+        <w:t xml:space="preserve"> </w:t>
+      </w:r>
+      <w:r>
+        <w:rPr>
+          <w:lang w:val="en-US"/>
+        </w:rPr>
+        <w:t xml:space="preserve">can only </w:t>
+      </w:r>
+      <w:r>
+        <w:rPr>
+          <w:lang w:val="en-US"/>
+        </w:rPr>
+        <w:t xml:space="preserve">view them and reference them from WTC items. </w:t>
+      </w:r>
+      <w:r>
+        <w:rPr>
+          <w:lang w:val="en-US"/>
+        </w:rPr>
+        <w:t xml:space="preserve">So, </w:t>
+      </w:r>
+      <w:proofErr w:type="spellStart"/>
+      <w:r>
+        <w:rPr>
+          <w:lang w:val="en-US"/>
+        </w:rPr>
+        <w:t>SystemInput</w:t>
+      </w:r>
+      <w:proofErr w:type="spellEnd"/>
+      <w:r>
+        <w:rPr>
+          <w:lang w:val="en-US"/>
+        </w:rPr>
+        <w:t xml:space="preserve"> and </w:t>
+      </w:r>
+      <w:proofErr w:type="spellStart"/>
+      <w:r>
+        <w:rPr>
+          <w:lang w:val="en-US"/>
+        </w:rPr>
+        <w:t>SystemOutput</w:t>
+      </w:r>
+      <w:proofErr w:type="spellEnd"/>
+      <w:r>
+        <w:rPr>
+          <w:lang w:val="en-US"/>
+        </w:rPr>
+        <w:t xml:space="preserve"> items are read only items for a </w:t>
+      </w:r>
+      <w:r>
+        <w:rPr>
+          <w:b/>
+          <w:i/>
+          <w:lang w:val="en-US"/>
+        </w:rPr>
+        <w:t>WT manager</w:t>
+      </w:r>
+      <w:r>
+        <w:rPr>
+          <w:lang w:val="en-US"/>
+        </w:rPr>
+        <w:t xml:space="preserve">. </w:t>
+      </w:r>
+    </w:p>
+    <w:p>
+      <w:pPr>
+        <w:rPr>
+          <w:lang w:val="en-US"/>
+        </w:rPr>
+      </w:pPr>
+      <w:r>
+        <w:rPr>
+          <w:b/>
+          <w:i/>
+          <w:u w:val="single"/>
+          <w:lang w:val="en-US"/>
+        </w:rPr>
+        <w:t>User4</w:t>
+      </w:r>
+      <w:r>
+        <w:rPr>
+          <w:b/>
+          <w:i/>
+          <w:lang w:val="en-US"/>
+        </w:rPr>
+        <w:t>: Subsystem manager</w:t>
       </w:r>
     </w:p>
     <w:p>
@@ -1330,51 +1321,33 @@
         <w:rPr>
           <w:lang w:val="en-US"/>
         </w:rPr>
-        <w:t>Can add</w:t>
-      </w:r>
-      <w:r>
-        <w:rPr>
-          <w:lang w:val="en-US"/>
-        </w:rPr>
-        <w:t xml:space="preserve"> and </w:t>
-      </w:r>
-      <w:r>
-        <w:rPr>
-          <w:lang w:val="en-US"/>
-        </w:rPr>
-        <w:t xml:space="preserve">remove </w:t>
-      </w:r>
-      <w:r>
-        <w:rPr>
-          <w:lang w:val="en-US"/>
-        </w:rPr>
-        <w:t xml:space="preserve">Subsystem items </w:t>
-      </w:r>
-      <w:r>
-        <w:rPr>
-          <w:lang w:val="en-US"/>
-        </w:rPr>
-        <w:t>contained by the</w:t>
-      </w:r>
+        <w:t xml:space="preserve">Can only edit </w:t>
+      </w:r>
+      <w:r>
+        <w:rPr>
+          <w:lang w:val="en-US"/>
+        </w:rPr>
+        <w:t xml:space="preserve">the content of a </w:t>
+      </w:r>
+      <w:proofErr w:type="spellStart"/>
+      <w:r>
+        <w:rPr>
+          <w:lang w:val="en-US"/>
+        </w:rPr>
+        <w:t>MainSubsystem</w:t>
+      </w:r>
+      <w:proofErr w:type="spellEnd"/>
       <w:r>
         <w:rPr>
           <w:lang w:val="en-US"/>
         </w:rPr>
         <w:t xml:space="preserve"> </w:t>
       </w:r>
-      <w:proofErr w:type="spellStart"/>
-      <w:r>
-        <w:rPr>
-          <w:lang w:val="en-US"/>
-        </w:rPr>
-        <w:t>MainSubsystem</w:t>
-      </w:r>
-      <w:proofErr w:type="spellEnd"/>
-      <w:r>
-        <w:rPr>
-          <w:lang w:val="en-US"/>
-        </w:rPr>
-        <w:t xml:space="preserve"> item</w:t>
+      <w:r>
+        <w:rPr>
+          <w:lang w:val="en-US"/>
+        </w:rPr>
+        <w:t>item</w:t>
       </w:r>
     </w:p>
     <w:p>
@@ -1392,7 +1365,37 @@
         <w:rPr>
           <w:lang w:val="en-US"/>
         </w:rPr>
-        <w:t xml:space="preserve">Can add WTC items in a Subsystem or </w:t>
+        <w:t>Can add</w:t>
+      </w:r>
+      <w:r>
+        <w:rPr>
+          <w:lang w:val="en-US"/>
+        </w:rPr>
+        <w:t xml:space="preserve"> and </w:t>
+      </w:r>
+      <w:r>
+        <w:rPr>
+          <w:lang w:val="en-US"/>
+        </w:rPr>
+        <w:t xml:space="preserve">remove </w:t>
+      </w:r>
+      <w:r>
+        <w:rPr>
+          <w:lang w:val="en-US"/>
+        </w:rPr>
+        <w:t xml:space="preserve">Subsystem items </w:t>
+      </w:r>
+      <w:r>
+        <w:rPr>
+          <w:lang w:val="en-US"/>
+        </w:rPr>
+        <w:t>contained by the</w:t>
+      </w:r>
+      <w:r>
+        <w:rPr>
+          <w:lang w:val="en-US"/>
+        </w:rPr>
+        <w:t xml:space="preserve"> </w:t>
       </w:r>
       <w:proofErr w:type="spellStart"/>
       <w:r>
@@ -1402,6 +1405,12 @@
         <w:t>MainSubsystem</w:t>
       </w:r>
       <w:proofErr w:type="spellEnd"/>
+      <w:r>
+        <w:rPr>
+          <w:lang w:val="en-US"/>
+        </w:rPr>
+        <w:t xml:space="preserve"> item</w:t>
+      </w:r>
     </w:p>
     <w:p>
       <w:pPr>
@@ -1418,19 +1427,7 @@
         <w:rPr>
           <w:lang w:val="en-US"/>
         </w:rPr>
-        <w:t xml:space="preserve">Can remove WTC items </w:t>
-      </w:r>
-      <w:r>
-        <w:rPr>
-          <w:lang w:val="en-US"/>
-        </w:rPr>
-        <w:t xml:space="preserve">contained by a </w:t>
-      </w:r>
-      <w:r>
-        <w:rPr>
-          <w:lang w:val="en-US"/>
-        </w:rPr>
-        <w:t xml:space="preserve">Subsystem or </w:t>
+        <w:t xml:space="preserve">Can add WTC items in a Subsystem or </w:t>
       </w:r>
       <w:proofErr w:type="spellStart"/>
       <w:r>
@@ -1457,6 +1454,44 @@
           <w:lang w:val="en-US"/>
         </w:rPr>
         <w:lastRenderedPageBreak/>
+        <w:t xml:space="preserve">Can remove WTC items </w:t>
+      </w:r>
+      <w:r>
+        <w:rPr>
+          <w:lang w:val="en-US"/>
+        </w:rPr>
+        <w:t xml:space="preserve">contained by a </w:t>
+      </w:r>
+      <w:r>
+        <w:rPr>
+          <w:lang w:val="en-US"/>
+        </w:rPr>
+        <w:t xml:space="preserve">Subsystem or </w:t>
+      </w:r>
+      <w:proofErr w:type="spellStart"/>
+      <w:r>
+        <w:rPr>
+          <w:lang w:val="en-US"/>
+        </w:rPr>
+        <w:t>MainSubsystem</w:t>
+      </w:r>
+      <w:proofErr w:type="spellEnd"/>
+    </w:p>
+    <w:p>
+      <w:pPr>
+        <w:pStyle w:val="Prrafodelista"/>
+        <w:numPr>
+          <w:ilvl w:val="0"/>
+          <w:numId w:val="1"/>
+        </w:numPr>
+        <w:rPr>
+          <w:lang w:val="en-US"/>
+        </w:rPr>
+      </w:pPr>
+      <w:r>
+        <w:rPr>
+          <w:lang w:val="en-US"/>
+        </w:rPr>
         <w:t xml:space="preserve">Can reference </w:t>
       </w:r>
       <w:proofErr w:type="spellStart"/>
@@ -2159,11 +2194,32 @@
           <w:color w:val="C00000"/>
           <w:lang w:val="en-US"/>
         </w:rPr>
-        <w:t xml:space="preserve">Can modify </w:t>
-      </w:r>
-      <w:r>
-        <w:rPr>
-          <w:b/>
+        <w:t xml:space="preserve">Can </w:t>
+      </w:r>
+      <w:r>
+        <w:rPr>
+          <w:b/>
+          <w:color w:val="C00000"/>
+          <w:lang w:val="en-US"/>
+        </w:rPr>
+        <w:t>only</w:t>
+      </w:r>
+      <w:r>
+        <w:rPr>
+          <w:color w:val="C00000"/>
+          <w:lang w:val="en-US"/>
+        </w:rPr>
+        <w:t xml:space="preserve"> </w:t>
+      </w:r>
+      <w:r>
+        <w:rPr>
+          <w:color w:val="C00000"/>
+          <w:lang w:val="en-US"/>
+        </w:rPr>
+        <w:t xml:space="preserve">modify </w:t>
+      </w:r>
+      <w:r>
+        <w:rPr>
           <w:i/>
           <w:color w:val="C00000"/>
           <w:lang w:val="en-US"/>
@@ -2287,7 +2343,7 @@
           <w:color w:val="C00000"/>
           <w:lang w:val="en-US"/>
         </w:rPr>
-        <w:t xml:space="preserve">Can modify the value of Value attribute of </w:t>
+        <w:t xml:space="preserve">Can see </w:t>
       </w:r>
       <w:proofErr w:type="spellStart"/>
       <w:r>
@@ -2303,24 +2359,135 @@
           <w:color w:val="C00000"/>
           <w:lang w:val="en-US"/>
         </w:rPr>
-        <w:t xml:space="preserve"> items when </w:t>
-      </w:r>
-      <w:proofErr w:type="spellStart"/>
-      <w:r>
-        <w:rPr>
-          <w:color w:val="C00000"/>
-          <w:lang w:val="en-US"/>
-        </w:rPr>
-        <w:t>SystemParam’s</w:t>
-      </w:r>
-      <w:proofErr w:type="spellEnd"/>
-      <w:r>
-        <w:rPr>
-          <w:color w:val="C00000"/>
-          <w:lang w:val="en-US"/>
-        </w:rPr>
-        <w:t xml:space="preserve"> Settable attribute’s value is true.</w:t>
-      </w:r>
+        <w:t xml:space="preserve"> items, but only when their </w:t>
+      </w:r>
+      <w:r>
+        <w:rPr>
+          <w:i/>
+          <w:color w:val="C00000"/>
+          <w:lang w:val="en-US"/>
+        </w:rPr>
+        <w:t>Settable</w:t>
+      </w:r>
+      <w:r>
+        <w:rPr>
+          <w:color w:val="C00000"/>
+          <w:lang w:val="en-US"/>
+        </w:rPr>
+        <w:t xml:space="preserve"> attribute’s value is </w:t>
+      </w:r>
+      <w:r>
+        <w:rPr>
+          <w:b/>
+          <w:color w:val="C00000"/>
+          <w:lang w:val="en-US"/>
+        </w:rPr>
+        <w:t>true</w:t>
+      </w:r>
+      <w:r>
+        <w:rPr>
+          <w:color w:val="C00000"/>
+          <w:lang w:val="en-US"/>
+        </w:rPr>
+        <w:t>. Under such condition</w:t>
+      </w:r>
+    </w:p>
+    <w:p>
+      <w:pPr>
+        <w:pStyle w:val="Prrafodelista"/>
+        <w:numPr>
+          <w:ilvl w:val="1"/>
+          <w:numId w:val="1"/>
+        </w:numPr>
+        <w:rPr>
+          <w:color w:val="C00000"/>
+          <w:lang w:val="en-US"/>
+        </w:rPr>
+      </w:pPr>
+      <w:r>
+        <w:rPr>
+          <w:color w:val="C00000"/>
+          <w:lang w:val="en-US"/>
+        </w:rPr>
+        <w:t xml:space="preserve">Can see </w:t>
+      </w:r>
+      <w:proofErr w:type="spellStart"/>
+      <w:r>
+        <w:rPr>
+          <w:color w:val="C00000"/>
+          <w:lang w:val="en-US"/>
+        </w:rPr>
+        <w:t>SysId</w:t>
+      </w:r>
+      <w:proofErr w:type="spellEnd"/>
+      <w:r>
+        <w:rPr>
+          <w:color w:val="C00000"/>
+          <w:lang w:val="en-US"/>
+        </w:rPr>
+        <w:t xml:space="preserve"> and Description attributes for the </w:t>
+      </w:r>
+      <w:proofErr w:type="spellStart"/>
+      <w:r>
+        <w:rPr>
+          <w:color w:val="C00000"/>
+          <w:lang w:val="en-US"/>
+        </w:rPr>
+        <w:t>SystemParam</w:t>
+      </w:r>
+      <w:proofErr w:type="spellEnd"/>
+    </w:p>
+    <w:p>
+      <w:pPr>
+        <w:pStyle w:val="Prrafodelista"/>
+        <w:numPr>
+          <w:ilvl w:val="1"/>
+          <w:numId w:val="1"/>
+        </w:numPr>
+        <w:rPr>
+          <w:color w:val="C00000"/>
+          <w:lang w:val="en-US"/>
+        </w:rPr>
+      </w:pPr>
+      <w:r>
+        <w:rPr>
+          <w:color w:val="C00000"/>
+          <w:lang w:val="en-US"/>
+        </w:rPr>
+        <w:t xml:space="preserve">Can </w:t>
+      </w:r>
+      <w:r>
+        <w:rPr>
+          <w:b/>
+          <w:color w:val="C00000"/>
+          <w:lang w:val="en-US"/>
+        </w:rPr>
+        <w:t>only</w:t>
+      </w:r>
+      <w:r>
+        <w:rPr>
+          <w:color w:val="C00000"/>
+          <w:lang w:val="en-US"/>
+        </w:rPr>
+        <w:t xml:space="preserve"> </w:t>
+      </w:r>
+      <w:r>
+        <w:rPr>
+          <w:color w:val="C00000"/>
+          <w:lang w:val="en-US"/>
+        </w:rPr>
+        <w:t xml:space="preserve">modify the value of Value attribute </w:t>
+      </w:r>
+    </w:p>
+    <w:p>
+      <w:pPr>
+        <w:pStyle w:val="Prrafodelista"/>
+        <w:ind w:left="1440"/>
+        <w:rPr>
+          <w:color w:val="C00000"/>
+          <w:lang w:val="en-US"/>
+        </w:rPr>
+      </w:pPr>
     </w:p>
     <w:p>
       <w:pPr>

</xml_diff>